<commit_message>
Updated Document and added UML
</commit_message>
<xml_diff>
--- a/Sandy Sovereign First Deliverable.docx
+++ b/Sandy Sovereign First Deliverable.docx
@@ -175,7 +175,15 @@
           <w:szCs w:val="24"/>
         </w:rPr>
         <w:tab/>
-        <w:t xml:space="preserve">On the coding side of things, one class called the “Manager” will extend JFrame to handle all of the input from the user as well as display output.  The Manager will contain instances of several extensions of JComponents to display various menus.  It will also keep track </w:t>
+        <w:t>On the coding side of things, one class called the “Manager” will extend JFrame to handle all of the input from the user as well as display output.  The Manager will contain instances of several extensions of JComponents to display various menus</w:t>
+      </w:r>
+      <w:r>
+        <w:rPr>
+          <w:rFonts w:ascii="Times New Roman" w:hAnsi="Times New Roman" w:cs="Times New Roman"/>
+          <w:sz w:val="24"/>
+          <w:szCs w:val="24"/>
+        </w:rPr>
+        <w:t xml:space="preserve"> all contained in one </w:t>
       </w:r>
       <w:r>
         <w:rPr>
@@ -184,7 +192,63 @@
           <w:szCs w:val="24"/>
         </w:rPr>
         <w:lastRenderedPageBreak/>
-        <w:t>of all of the possible Events and Disasters (Also their own classes) that could occur and trigger those events on a regular basis.  The results of those events will affect a Stockpile class which will handle all of the resources and other statistics that are important to the city.  Obviously, the Manager will have acc</w:t>
+        <w:t>superclass, “Menu</w:t>
+      </w:r>
+      <w:r>
+        <w:rPr>
+          <w:rFonts w:ascii="Times New Roman" w:hAnsi="Times New Roman" w:cs="Times New Roman"/>
+          <w:sz w:val="24"/>
+          <w:szCs w:val="24"/>
+        </w:rPr>
+        <w:t>.</w:t>
+      </w:r>
+      <w:r>
+        <w:rPr>
+          <w:rFonts w:ascii="Times New Roman" w:hAnsi="Times New Roman" w:cs="Times New Roman"/>
+          <w:sz w:val="24"/>
+          <w:szCs w:val="24"/>
+        </w:rPr>
+        <w:t>”</w:t>
+      </w:r>
+      <w:r>
+        <w:rPr>
+          <w:rFonts w:ascii="Times New Roman" w:hAnsi="Times New Roman" w:cs="Times New Roman"/>
+          <w:sz w:val="24"/>
+          <w:szCs w:val="24"/>
+        </w:rPr>
+        <w:t xml:space="preserve">  It will also </w:t>
+      </w:r>
+      <w:r>
+        <w:rPr>
+          <w:rFonts w:ascii="Times New Roman" w:hAnsi="Times New Roman" w:cs="Times New Roman"/>
+          <w:sz w:val="24"/>
+          <w:szCs w:val="24"/>
+        </w:rPr>
+        <w:t xml:space="preserve">use an array list </w:t>
+      </w:r>
+      <w:r>
+        <w:rPr>
+          <w:rFonts w:ascii="Times New Roman" w:hAnsi="Times New Roman" w:cs="Times New Roman"/>
+          <w:sz w:val="24"/>
+          <w:szCs w:val="24"/>
+        </w:rPr>
+        <w:t>keep track of all of the possible Events and D</w:t>
+      </w:r>
+      <w:r>
+        <w:rPr>
+          <w:rFonts w:ascii="Times New Roman" w:hAnsi="Times New Roman" w:cs="Times New Roman"/>
+          <w:sz w:val="24"/>
+          <w:szCs w:val="24"/>
+        </w:rPr>
+        <w:t>isasters (Also their own class, “Event”</w:t>
+      </w:r>
+      <w:r>
+        <w:rPr>
+          <w:rFonts w:ascii="Times New Roman" w:hAnsi="Times New Roman" w:cs="Times New Roman"/>
+          <w:sz w:val="24"/>
+          <w:szCs w:val="24"/>
+        </w:rPr>
+        <w:t>) that could occur and trigger those events on a regular basis.  The results of those events will affect a Stockpile class which will handle all of the resources and other statistics that are important to the city.  Obviously, the Manager will have acc</w:t>
       </w:r>
       <w:r>
         <w:rPr>
@@ -270,18 +334,94 @@
           <w:szCs w:val="24"/>
         </w:rPr>
         <w:tab/>
-        <w:t xml:space="preserve">Yeah! That’s the gist of it.  I’m sure things will change </w:t>
-      </w:r>
-      <w:r>
-        <w:rPr>
-          <w:rFonts w:ascii="Times New Roman" w:hAnsi="Times New Roman" w:cs="Times New Roman"/>
-          <w:sz w:val="24"/>
-          <w:szCs w:val="24"/>
-        </w:rPr>
-        <w:t>more as I develop the code, but I think this is a good starting point!</w:t>
+        <w:t>One thing</w:t>
+      </w:r>
+      <w:r>
+        <w:rPr>
+          <w:rFonts w:ascii="Times New Roman" w:hAnsi="Times New Roman" w:cs="Times New Roman"/>
+          <w:sz w:val="24"/>
+          <w:szCs w:val="24"/>
+        </w:rPr>
+        <w:t xml:space="preserve"> that I foresee difficulties in is creating a dynamic range of events from a single class.  I want to have enough events that it doesn’t make sense to create a new extension of the class for each event, but they will still be quite varied.  I will deal with this in a couple ways.  First of all, the event class w</w:t>
+      </w:r>
+      <w:r>
+        <w:rPr>
+          <w:rFonts w:ascii="Times New Roman" w:hAnsi="Times New Roman" w:cs="Times New Roman"/>
+          <w:sz w:val="24"/>
+          <w:szCs w:val="24"/>
+        </w:rPr>
+        <w:t>ill have a</w:t>
+      </w:r>
+      <w:r>
+        <w:rPr>
+          <w:rFonts w:ascii="Times New Roman" w:hAnsi="Times New Roman" w:cs="Times New Roman"/>
+          <w:sz w:val="24"/>
+          <w:szCs w:val="24"/>
+        </w:rPr>
+        <w:t xml:space="preserve"> set of “Result” objects which will store information about the results of a variable number of </w:t>
+      </w:r>
+      <w:r>
+        <w:rPr>
+          <w:rFonts w:ascii="Times New Roman" w:hAnsi="Times New Roman" w:cs="Times New Roman"/>
+          <w:sz w:val="24"/>
+          <w:szCs w:val="24"/>
+        </w:rPr>
+        <w:t>choices available to the user.  Secondly, these results will contain “Conditional” objects which will exist to double check that if an event requires certain supplies to reach a desired outc</w:t>
+      </w:r>
+      <w:r>
+        <w:rPr>
+          <w:rFonts w:ascii="Times New Roman" w:hAnsi="Times New Roman" w:cs="Times New Roman"/>
+          <w:sz w:val="24"/>
+          <w:szCs w:val="24"/>
+        </w:rPr>
+        <w:t xml:space="preserve">ome, the result acts according to whether or not the player has </w:t>
+      </w:r>
+      <w:r>
+        <w:rPr>
+          <w:rFonts w:ascii="Times New Roman" w:hAnsi="Times New Roman" w:cs="Times New Roman"/>
+          <w:sz w:val="24"/>
+          <w:szCs w:val="24"/>
+        </w:rPr>
+        <w:lastRenderedPageBreak/>
+        <w:t>those supplies</w:t>
       </w:r>
       <w:bookmarkStart w:id="0" w:name="_GoBack"/>
       <w:bookmarkEnd w:id="0"/>
+      <w:r>
+        <w:rPr>
+          <w:rFonts w:ascii="Times New Roman" w:hAnsi="Times New Roman" w:cs="Times New Roman"/>
+          <w:sz w:val="24"/>
+          <w:szCs w:val="24"/>
+        </w:rPr>
+        <w:t>.  Hopefully this is a suitable solution, but I get the feeling I may run into further issues later…  Only time will tell!</w:t>
+      </w:r>
+    </w:p>
+    <w:p>
+      <w:pPr>
+        <w:contextualSpacing/>
+        <w:rPr>
+          <w:rFonts w:ascii="Times New Roman" w:hAnsi="Times New Roman" w:cs="Times New Roman"/>
+          <w:sz w:val="24"/>
+          <w:szCs w:val="24"/>
+        </w:rPr>
+      </w:pPr>
+      <w:r>
+        <w:rPr>
+          <w:rFonts w:ascii="Times New Roman" w:hAnsi="Times New Roman" w:cs="Times New Roman"/>
+          <w:sz w:val="24"/>
+          <w:szCs w:val="24"/>
+        </w:rPr>
+        <w:tab/>
+        <w:t xml:space="preserve">Yeah! That’s the gist of it.  I’m sure things will change </w:t>
+      </w:r>
+      <w:r>
+        <w:rPr>
+          <w:rFonts w:ascii="Times New Roman" w:hAnsi="Times New Roman" w:cs="Times New Roman"/>
+          <w:sz w:val="24"/>
+          <w:szCs w:val="24"/>
+        </w:rPr>
+        <w:t>more as I develop the code, but I think this is a good starting point!</w:t>
+      </w:r>
     </w:p>
     <w:sectPr>
       <w:pgSz w:w="12240" w:h="15840"/>

</xml_diff>